<commit_message>
chose à faire UPDATE
</commit_message>
<xml_diff>
--- a/Document/ChoseAFaire_11Decembre2019.docx
+++ b/Document/ChoseAFaire_11Decembre2019.docx
@@ -8,6 +8,10 @@
       </w:r>
       <w:r>
         <w:t>Guide Technique</w:t>
+      </w:r>
+      <w:r>
+        <w:br/>
+        <w:t>Implémenter modification avec la nouvelle interface</w:t>
       </w:r>
       <w:bookmarkStart w:id="0" w:name="_GoBack"/>
       <w:bookmarkEnd w:id="0"/>

</xml_diff>